<commit_message>
Modifica Doc e Diario
</commit_message>
<xml_diff>
--- a/diari/DiarioDefault.docx
+++ b/diari/DiarioDefault.docx
@@ -30,8 +30,6 @@
             <w:pPr>
               <w:pStyle w:val="Title"/>
             </w:pPr>
-            <w:bookmarkStart w:id="0" w:name="_GoBack"/>
-            <w:bookmarkEnd w:id="0"/>
             <w:r>
               <w:t>Diario di lavoro</w:t>
             </w:r>
@@ -101,7 +99,7 @@
               <w:rPr>
                 <w:noProof/>
               </w:rPr>
-              <w:t>2019-01-25</w:t>
+              <w:t>2019-02-01</w:t>
             </w:r>
             <w:r>
               <w:fldChar w:fldCharType="end"/>
@@ -140,7 +138,7 @@
           </w:tcPr>
           <w:p>
             <w:r>
-              <w:t>Oggi abbiamo continuato a redarre la guida e abbiamo messo a posto un errore presente nella classe WaitMotor, vista la eliminazione della classe MyMotor per una ridefinizione della struttura dlle classi manca il riferimento e abbiamo spostato dei metodi direttamente nella classe WaitMotor per risolvere il problema in più abbiamo rimosso ogni riferimento a MyMotor. In seguito ci siamo resi conto che Spostare WaitMotor nella classe navigation rende più facile l’uso della libreria all’utente finale.</w:t>
+              <w:t xml:space="preserve">Oggi abbiamo continuato la redazione della guida e della documentazione, nella guida manca la parte d’installazione di LeJOS invece nella Documentazione manca l’implementazione di WaitMotor e Navigation e un paio di test. Quindi abbiamo scritto l’implementazione dei sensori e creato il gantt consuntivo. Nella guida invece abbiamo aggiunto la guida di WaitMotor e Navigation e la guida dettagliata all’installazione di Java. </w:t>
             </w:r>
           </w:p>
         </w:tc>
@@ -176,7 +174,7 @@
           </w:tcPr>
           <w:p>
             <w:r>
-              <w:t>Gestione della classe WaitMotor dopo l’eliminazione della classe MyMotor-Abbiamo spostato tutti i metodi sia di WaitMotor sia di MyMotor nella classe Navigation.</w:t>
+              <w:t>-</w:t>
             </w:r>
           </w:p>
         </w:tc>
@@ -265,6 +263,11 @@
             <w:r>
               <w:t>Finire la parte d’implementazione sulla doc</w:t>
             </w:r>
+            <w:r>
+              <w:t xml:space="preserve"> e la parte di test</w:t>
+            </w:r>
+            <w:bookmarkStart w:id="0" w:name="_GoBack"/>
+            <w:bookmarkEnd w:id="0"/>
           </w:p>
         </w:tc>
       </w:tr>
@@ -1279,7 +1282,7 @@
 </file>
 
 <file path=customXml/itemProps1.xml><?xml version="1.0" encoding="utf-8"?>
-<ds:datastoreItem xmlns:ds="http://schemas.openxmlformats.org/officeDocument/2006/customXml" ds:itemID="{B0A0EA79-5293-49F6-93B3-C879FBB04337}">
+<ds:datastoreItem xmlns:ds="http://schemas.openxmlformats.org/officeDocument/2006/customXml" ds:itemID="{BB0AE63F-84DB-4D6C-86A9-B50440B5790F}">
   <ds:schemaRefs>
     <ds:schemaRef ds:uri="http://schemas.openxmlformats.org/officeDocument/2006/bibliography"/>
   </ds:schemaRefs>

</xml_diff>

<commit_message>
Diario giornaliero (non ancora completo)
</commit_message>
<xml_diff>
--- a/diari/DiarioDefault.docx
+++ b/diari/DiarioDefault.docx
@@ -99,7 +99,7 @@
               <w:rPr>
                 <w:noProof/>
               </w:rPr>
-              <w:t>2019-02-01</w:t>
+              <w:t>2019-02-08</w:t>
             </w:r>
             <w:r>
               <w:fldChar w:fldCharType="end"/>
@@ -138,7 +138,10 @@
           </w:tcPr>
           <w:p>
             <w:r>
-              <w:t xml:space="preserve">Oggi abbiamo continuato la redazione della guida e della documentazione, nella guida manca la parte d’installazione di LeJOS invece nella Documentazione manca l’implementazione di WaitMotor e Navigation e un paio di test. Quindi abbiamo scritto l’implementazione dei sensori e creato il gantt consuntivo. Nella guida invece abbiamo aggiunto la guida di WaitMotor e Navigation e la guida dettagliata all’installazione di Java. </w:t>
+              <w:t>Oggi abbiamo concluso le ultime correzione alla documentazione e alla guida, abbiamo ricontrollato tutti i testi alla ricerca di eventuali errori ortografici o di battitura. In seguito abbiamo creato la presentazione del progetto e completata con successo.</w:t>
+            </w:r>
+            <w:r>
+              <w:t xml:space="preserve"> </w:t>
             </w:r>
           </w:p>
         </w:tc>
@@ -210,10 +213,7 @@
           </w:tcPr>
           <w:p>
             <w:r>
-              <w:t>Siamo in ritardo per il cambio di programma ma è stata aggiunta una settimana quind</w:t>
-            </w:r>
-            <w:r>
-              <w:t>i dovremmo riuscire con una piccola accelerazione a rimanere nei tempi</w:t>
+              <w:t>Il tempo è finito e noi abbiamo concluso il progetto.</w:t>
             </w:r>
           </w:p>
         </w:tc>
@@ -249,22 +249,7 @@
           </w:tcPr>
           <w:p>
             <w:r>
-              <w:t>Finire la guida</w:t>
-            </w:r>
-          </w:p>
-        </w:tc>
-      </w:tr>
-      <w:tr>
-        <w:tc>
-          <w:tcPr>
-            <w:tcW w:w="9962" w:type="dxa"/>
-          </w:tcPr>
-          <w:p>
-            <w:r>
-              <w:t>Finire la parte d’implementazione sulla doc</w:t>
-            </w:r>
-            <w:r>
-              <w:t xml:space="preserve"> e la parte di test</w:t>
+              <w:t>-</w:t>
             </w:r>
             <w:bookmarkStart w:id="0" w:name="_GoBack"/>
             <w:bookmarkEnd w:id="0"/>
@@ -1282,7 +1267,7 @@
 </file>
 
 <file path=customXml/itemProps1.xml><?xml version="1.0" encoding="utf-8"?>
-<ds:datastoreItem xmlns:ds="http://schemas.openxmlformats.org/officeDocument/2006/customXml" ds:itemID="{BB0AE63F-84DB-4D6C-86A9-B50440B5790F}">
+<ds:datastoreItem xmlns:ds="http://schemas.openxmlformats.org/officeDocument/2006/customXml" ds:itemID="{5BB68ECF-0CE1-489F-807C-B6C2123C5351}">
   <ds:schemaRefs>
     <ds:schemaRef ds:uri="http://schemas.openxmlformats.org/officeDocument/2006/bibliography"/>
   </ds:schemaRefs>

</xml_diff>